<commit_message>
making flow of application - Front end
</commit_message>
<xml_diff>
--- a/Naming conventions for Investickations.docx
+++ b/Naming conventions for Investickations.docx
@@ -4,146 +4,228 @@
   <w:body>
     <w:p>
       <w:pPr>
-        <w:rPr>
-          <w:rFonts w:ascii="Arial" w:hAnsi="Arial" w:cs="Arial"/>
-        </w:rPr>
-      </w:pPr>
-    </w:p>
-    <w:p>
-      <w:pPr>
-        <w:rPr>
-          <w:rFonts w:ascii="Arial" w:hAnsi="Arial" w:cs="Arial"/>
-        </w:rPr>
-      </w:pPr>
-    </w:p>
-    <w:p>
-      <w:pPr>
-        <w:rPr>
-          <w:rFonts w:ascii="Arial" w:hAnsi="Arial" w:cs="Arial"/>
-        </w:rPr>
-      </w:pPr>
-    </w:p>
-    <w:p>
-      <w:pPr>
-        <w:rPr>
-          <w:rFonts w:ascii="Arial" w:hAnsi="Arial" w:cs="Arial"/>
-        </w:rPr>
-      </w:pPr>
-    </w:p>
-    <w:p>
-      <w:pPr>
-        <w:rPr>
-          <w:rFonts w:ascii="Arial" w:hAnsi="Arial" w:cs="Arial"/>
-        </w:rPr>
-      </w:pPr>
-      <w:r>
-        <w:rPr>
-          <w:rFonts w:ascii="Arial" w:hAnsi="Arial" w:cs="Arial"/>
-        </w:rPr>
-        <w:t>Naming conventions for Investickations</w:t>
-      </w:r>
-    </w:p>
-    <w:p>
-      <w:pPr>
-        <w:rPr>
-          <w:rFonts w:ascii="Arial" w:hAnsi="Arial" w:cs="Arial"/>
-        </w:rPr>
-      </w:pPr>
-      <w:r>
-        <w:rPr>
-          <w:rFonts w:ascii="Arial" w:hAnsi="Arial" w:cs="Arial"/>
-        </w:rPr>
-        <w:t>========================================</w:t>
-      </w:r>
-    </w:p>
-    <w:p>
-      <w:pPr>
-        <w:rPr>
-          <w:rFonts w:ascii="Arial" w:hAnsi="Arial" w:cs="Arial"/>
-        </w:rPr>
-      </w:pPr>
-      <w:r>
-        <w:rPr>
-          <w:rFonts w:ascii="Arial" w:hAnsi="Arial" w:cs="Arial"/>
-        </w:rPr>
-        <w:t>Activity Name</w:t>
-      </w:r>
-    </w:p>
-    <w:p>
-      <w:pPr>
-        <w:rPr>
-          <w:rFonts w:ascii="Arial" w:hAnsi="Arial" w:cs="Arial"/>
-        </w:rPr>
-      </w:pPr>
-      <w:r>
-        <w:rPr>
-          <w:rFonts w:ascii="Arial" w:hAnsi="Arial" w:cs="Arial"/>
-        </w:rPr>
-        <w:t>Interface Name</w:t>
-      </w:r>
-    </w:p>
-    <w:p>
-      <w:pPr>
-        <w:rPr>
-          <w:rFonts w:ascii="Arial" w:hAnsi="Arial" w:cs="Arial"/>
-        </w:rPr>
-      </w:pPr>
-      <w:r>
-        <w:rPr>
-          <w:rFonts w:ascii="Arial" w:hAnsi="Arial" w:cs="Arial"/>
-        </w:rPr>
-        <w:t>Method Name</w:t>
-      </w:r>
+        <w:jc w:val="center"/>
+        <w:rPr>
+          <w:rFonts w:ascii="Arial" w:hAnsi="Arial" w:cs="Arial"/>
+          <w:b/>
+          <w:sz w:val="32"/>
+          <w:u w:val="single"/>
+        </w:rPr>
+      </w:pPr>
+      <w:r>
+        <w:rPr>
+          <w:rFonts w:ascii="Arial" w:hAnsi="Arial" w:cs="Arial"/>
+          <w:b/>
+          <w:sz w:val="32"/>
+          <w:u w:val="single"/>
+        </w:rPr>
+        <w:t>Android Development Code Guid</w:t>
+      </w:r>
+      <w:r>
+        <w:rPr>
+          <w:rFonts w:ascii="Arial" w:hAnsi="Arial" w:cs="Arial"/>
+          <w:b/>
+          <w:sz w:val="32"/>
+          <w:u w:val="single"/>
+        </w:rPr>
+        <w:t>e</w:t>
+      </w:r>
+      <w:r>
+        <w:rPr>
+          <w:rFonts w:ascii="Arial" w:hAnsi="Arial" w:cs="Arial"/>
+          <w:b/>
+          <w:sz w:val="32"/>
+          <w:u w:val="single"/>
+        </w:rPr>
+        <w:t>lines</w:t>
+      </w:r>
+    </w:p>
+    <w:p>
+      <w:pPr>
+        <w:rPr>
+          <w:rFonts w:ascii="Arial" w:hAnsi="Arial" w:cs="Arial"/>
+        </w:rPr>
+      </w:pPr>
+    </w:p>
+    <w:p>
+      <w:pPr>
+        <w:rPr>
+          <w:rFonts w:ascii="Arial" w:hAnsi="Arial" w:cs="Arial"/>
+          <w:u w:val="single"/>
+        </w:rPr>
+      </w:pPr>
+      <w:r>
+        <w:rPr>
+          <w:rFonts w:ascii="Arial" w:hAnsi="Arial" w:cs="Arial"/>
+          <w:u w:val="single"/>
+        </w:rPr>
+        <w:t xml:space="preserve">Naming conventions for </w:t>
+      </w:r>
+      <w:r>
+        <w:rPr>
+          <w:rFonts w:ascii="Arial" w:hAnsi="Arial" w:cs="Arial"/>
+          <w:u w:val="single"/>
+        </w:rPr>
+        <w:t>Method</w:t>
+      </w:r>
+    </w:p>
+    <w:p>
+      <w:pPr>
+        <w:rPr>
+          <w:rFonts w:ascii="Arial" w:hAnsi="Arial" w:cs="Arial"/>
+        </w:rPr>
+      </w:pPr>
+      <w:r>
+        <w:rPr>
+          <w:rFonts w:ascii="Arial" w:hAnsi="Arial" w:cs="Arial"/>
+        </w:rPr>
+        <w:t>Camel case</w:t>
+      </w:r>
+    </w:p>
+    <w:p>
+      <w:pPr>
+        <w:rPr>
+          <w:rFonts w:ascii="Arial" w:hAnsi="Arial" w:cs="Arial"/>
+        </w:rPr>
+      </w:pPr>
+    </w:p>
+    <w:p>
+      <w:pPr>
+        <w:rPr>
+          <w:rFonts w:ascii="Arial" w:hAnsi="Arial" w:cs="Arial"/>
+        </w:rPr>
+      </w:pPr>
     </w:p>
     <w:p>
       <w:pPr>
         <w:pStyle w:val="HTMLPreformatted"/>
         <w:shd w:val="clear" w:color="auto" w:fill="FFFFFF"/>
-      </w:pPr>
-      <w:r>
-        <w:rPr>
-          <w:rFonts w:ascii="Arial" w:hAnsi="Arial" w:cs="Arial"/>
+        <w:rPr>
+          <w:rFonts w:ascii="Arial" w:hAnsi="Arial" w:cs="Arial"/>
+          <w:sz w:val="22"/>
+        </w:rPr>
+      </w:pPr>
+      <w:r>
+        <w:rPr>
+          <w:rFonts w:ascii="Arial" w:hAnsi="Arial" w:cs="Arial"/>
+          <w:sz w:val="22"/>
         </w:rPr>
         <w:t>Button Identifier</w:t>
       </w:r>
       <w:r>
         <w:rPr>
           <w:rFonts w:ascii="Arial" w:hAnsi="Arial" w:cs="Arial"/>
-        </w:rPr>
-        <w:t xml:space="preserve">: - </w:t>
-      </w:r>
-      <w:r>
-        <w:t>btn_observation_add</w:t>
-      </w:r>
-      <w:r>
-        <w:t xml:space="preserve"> (tool_entity_action</w:t>
+          <w:sz w:val="22"/>
+        </w:rPr>
+        <w:t>: - btn_observation_add</w:t>
+      </w:r>
+      <w:r>
+        <w:rPr>
+          <w:rFonts w:ascii="Arial" w:hAnsi="Arial" w:cs="Arial"/>
+          <w:sz w:val="22"/>
+        </w:rPr>
+        <w:t xml:space="preserve"> (tool_entity_action)</w:t>
+      </w:r>
+    </w:p>
+    <w:p>
+      <w:pPr>
+        <w:spacing w:line="240" w:lineRule="auto"/>
+        <w:rPr>
+          <w:rFonts w:ascii="Arial" w:hAnsi="Arial" w:cs="Arial"/>
+        </w:rPr>
+      </w:pPr>
+      <w:r>
+        <w:rPr>
+          <w:rFonts w:ascii="Arial" w:hAnsi="Arial" w:cs="Arial"/>
+        </w:rPr>
+        <w:t>TextView</w:t>
+      </w:r>
+    </w:p>
+    <w:p>
+      <w:pPr>
+        <w:spacing w:line="240" w:lineRule="auto"/>
+        <w:rPr>
+          <w:rFonts w:ascii="Arial" w:hAnsi="Arial" w:cs="Arial"/>
+        </w:rPr>
+      </w:pPr>
+      <w:r>
+        <w:rPr>
+          <w:rFonts w:ascii="Arial" w:hAnsi="Arial" w:cs="Arial"/>
+        </w:rPr>
+        <w:t>ImageView</w:t>
+      </w:r>
+    </w:p>
+    <w:p>
+      <w:pPr>
+        <w:spacing w:line="240" w:lineRule="auto"/>
+        <w:rPr>
+          <w:rFonts w:ascii="Arial" w:hAnsi="Arial" w:cs="Arial"/>
+        </w:rPr>
+      </w:pPr>
+      <w:r>
+        <w:rPr>
+          <w:rFonts w:ascii="Arial" w:hAnsi="Arial" w:cs="Arial"/>
+        </w:rPr>
+        <w:t>CardView</w:t>
+      </w:r>
+    </w:p>
+    <w:p>
+      <w:pPr>
+        <w:spacing w:line="240" w:lineRule="auto"/>
+        <w:rPr>
+          <w:rFonts w:ascii="Arial" w:hAnsi="Arial" w:cs="Arial"/>
+        </w:rPr>
+      </w:pPr>
+      <w:r>
+        <w:rPr>
+          <w:rFonts w:ascii="Arial" w:hAnsi="Arial" w:cs="Arial"/>
+        </w:rPr>
+        <w:t>RecyclerView</w:t>
+      </w:r>
+    </w:p>
+    <w:p>
+      <w:pPr>
+        <w:spacing w:line="240" w:lineRule="auto"/>
+        <w:rPr>
+          <w:rFonts w:ascii="Arial" w:hAnsi="Arial" w:cs="Arial"/>
+          <w:sz w:val="20"/>
+        </w:rPr>
+      </w:pPr>
+      <w:r>
+        <w:rPr>
+          <w:rFonts w:ascii="Arial" w:hAnsi="Arial" w:cs="Arial"/>
+        </w:rPr>
+        <w:t>ListView</w:t>
+      </w:r>
+    </w:p>
+    <w:p>
+      <w:pPr>
+        <w:rPr>
+          <w:rFonts w:ascii="Arial" w:hAnsi="Arial" w:cs="Arial"/>
+        </w:rPr>
+      </w:pPr>
+    </w:p>
+    <w:p>
+      <w:pPr>
+        <w:rPr>
+          <w:rFonts w:ascii="Arial" w:hAnsi="Arial" w:cs="Arial"/>
+        </w:rPr>
+      </w:pPr>
+    </w:p>
+    <w:p>
+      <w:pPr>
+        <w:rPr>
+          <w:rFonts w:ascii="Arial" w:hAnsi="Arial" w:cs="Arial"/>
+        </w:rPr>
+      </w:pPr>
+      <w:r>
+        <w:rPr>
+          <w:rFonts w:ascii="Arial" w:hAnsi="Arial" w:cs="Arial"/>
+        </w:rPr>
+        <w:t>Id in XML</w:t>
       </w:r>
       <w:bookmarkStart w:id="0" w:name="_GoBack"/>
       <w:bookmarkEnd w:id="0"/>
-      <w:r>
-        <w:t>)</w:t>
-      </w:r>
-    </w:p>
-    <w:p>
-      <w:pPr>
-        <w:rPr>
-          <w:rFonts w:ascii="Arial" w:hAnsi="Arial" w:cs="Arial"/>
-        </w:rPr>
-      </w:pPr>
-    </w:p>
-    <w:p>
-      <w:pPr>
-        <w:rPr>
-          <w:rFonts w:ascii="Arial" w:hAnsi="Arial" w:cs="Arial"/>
-        </w:rPr>
-      </w:pPr>
-    </w:p>
-    <w:p>
-      <w:pPr>
-        <w:rPr>
-          <w:rFonts w:ascii="Arial" w:hAnsi="Arial" w:cs="Arial"/>
-        </w:rPr>
-      </w:pPr>
     </w:p>
     <w:p>
       <w:pPr>

</xml_diff>